<commit_message>
included link in doc
</commit_message>
<xml_diff>
--- a/Assignment 3/SIT120210694097A3-App.docx
+++ b/Assignment 3/SIT120210694097A3-App.docx
@@ -1652,19 +1652,7 @@
                                 <w:rPr>
                                   <w:color w:val="FFFFFF" w:themeColor="background1"/>
                                 </w:rPr>
-                                <w:t>Selectable s</w:t>
-                              </w:r>
-                              <w:r>
-                                <w:rPr>
-                                  <w:color w:val="FFFFFF" w:themeColor="background1"/>
-                                </w:rPr>
-                                <w:t>aved list of applications</w:t>
-                              </w:r>
-                              <w:r>
-                                <w:rPr>
-                                  <w:color w:val="FFFFFF" w:themeColor="background1"/>
-                                </w:rPr>
-                                <w:t xml:space="preserve"> and associated step value.</w:t>
+                                <w:t>Selectable saved list of applications and associated step value.</w:t>
                               </w:r>
                             </w:p>
                           </w:txbxContent>
@@ -1781,14 +1769,7 @@
                                   <w:rFonts w:ascii="Calibri" w:eastAsia="Calibri" w:hAnsi="Calibri"/>
                                   <w:color w:val="FFFFFF"/>
                                 </w:rPr>
-                                <w:t>Add / remove application</w:t>
-                              </w:r>
-                              <w:r>
-                                <w:rPr>
-                                  <w:rFonts w:ascii="Calibri" w:eastAsia="Calibri" w:hAnsi="Calibri"/>
-                                  <w:color w:val="FFFFFF"/>
-                                </w:rPr>
-                                <w:t>s</w:t>
+                                <w:t>Add / remove applications</w:t>
                               </w:r>
                             </w:p>
                           </w:txbxContent>
@@ -2158,19 +2139,7 @@
                           <w:rPr>
                             <w:color w:val="FFFFFF" w:themeColor="background1"/>
                           </w:rPr>
-                          <w:t>Selectable s</w:t>
-                        </w:r>
-                        <w:r>
-                          <w:rPr>
-                            <w:color w:val="FFFFFF" w:themeColor="background1"/>
-                          </w:rPr>
-                          <w:t>aved list of applications</w:t>
-                        </w:r>
-                        <w:r>
-                          <w:rPr>
-                            <w:color w:val="FFFFFF" w:themeColor="background1"/>
-                          </w:rPr>
-                          <w:t xml:space="preserve"> and associated step value.</w:t>
+                          <w:t>Selectable saved list of applications and associated step value.</w:t>
                         </w:r>
                       </w:p>
                     </w:txbxContent>
@@ -2203,14 +2172,7 @@
                             <w:rFonts w:ascii="Calibri" w:eastAsia="Calibri" w:hAnsi="Calibri"/>
                             <w:color w:val="FFFFFF"/>
                           </w:rPr>
-                          <w:t>Add / remove application</w:t>
-                        </w:r>
-                        <w:r>
-                          <w:rPr>
-                            <w:rFonts w:ascii="Calibri" w:eastAsia="Calibri" w:hAnsi="Calibri"/>
-                            <w:color w:val="FFFFFF"/>
-                          </w:rPr>
-                          <w:t>s</w:t>
+                          <w:t>Add / remove applications</w:t>
                         </w:r>
                       </w:p>
                     </w:txbxContent>
@@ -2457,6 +2419,7 @@
       </w:r>
       <w:r>
         <w:rPr>
+          <w:noProof/>
           <w:sz w:val="20"/>
           <w:szCs w:val="20"/>
         </w:rPr>
@@ -2579,6 +2542,7 @@
       </w:pPr>
       <w:r>
         <w:rPr>
+          <w:noProof/>
           <w:sz w:val="20"/>
           <w:szCs w:val="20"/>
         </w:rPr>
@@ -2635,14 +2599,7 @@
           <w:sz w:val="22"/>
           <w:szCs w:val="22"/>
         </w:rPr>
-        <w:t>List</w:t>
-      </w:r>
-      <w:r>
-        <w:rPr>
-          <w:sz w:val="22"/>
-          <w:szCs w:val="22"/>
-        </w:rPr>
-        <w:t xml:space="preserve"> Rendering</w:t>
+        <w:t>List Rendering</w:t>
       </w:r>
       <w:bookmarkEnd w:id="5"/>
     </w:p>
@@ -2672,6 +2629,7 @@
       </w:pPr>
       <w:r>
         <w:rPr>
+          <w:noProof/>
           <w:sz w:val="20"/>
           <w:szCs w:val="20"/>
         </w:rPr>
@@ -2782,6 +2740,7 @@
       </w:pPr>
       <w:r>
         <w:rPr>
+          <w:noProof/>
           <w:sz w:val="20"/>
           <w:szCs w:val="20"/>
         </w:rPr>
@@ -2832,6 +2791,7 @@
       </w:pPr>
       <w:r>
         <w:rPr>
+          <w:noProof/>
           <w:sz w:val="20"/>
           <w:szCs w:val="20"/>
         </w:rPr>
@@ -2973,6 +2933,7 @@
       </w:pPr>
       <w:r>
         <w:rPr>
+          <w:noProof/>
           <w:sz w:val="20"/>
           <w:szCs w:val="20"/>
         </w:rPr>
@@ -3058,6 +3019,7 @@
       </w:pPr>
       <w:r>
         <w:rPr>
+          <w:noProof/>
           <w:sz w:val="20"/>
           <w:szCs w:val="20"/>
         </w:rPr>
@@ -3195,6 +3157,7 @@
       </w:pPr>
       <w:r>
         <w:rPr>
+          <w:noProof/>
           <w:sz w:val="20"/>
           <w:szCs w:val="20"/>
         </w:rPr>
@@ -3335,6 +3298,7 @@
       </w:pPr>
       <w:r>
         <w:rPr>
+          <w:noProof/>
           <w:sz w:val="20"/>
           <w:szCs w:val="20"/>
         </w:rPr>
@@ -3691,6 +3655,7 @@
       </w:pPr>
       <w:r>
         <w:rPr>
+          <w:noProof/>
           <w:sz w:val="20"/>
           <w:szCs w:val="20"/>
         </w:rPr>
@@ -3732,6 +3697,7 @@
       </w:r>
       <w:r>
         <w:rPr>
+          <w:noProof/>
           <w:sz w:val="20"/>
           <w:szCs w:val="20"/>
         </w:rPr>
@@ -3833,6 +3799,7 @@
       </w:pPr>
       <w:r>
         <w:rPr>
+          <w:noProof/>
           <w:sz w:val="20"/>
           <w:szCs w:val="20"/>
         </w:rPr>
@@ -3918,6 +3885,7 @@
       </w:pPr>
       <w:r>
         <w:rPr>
+          <w:noProof/>
           <w:sz w:val="20"/>
           <w:szCs w:val="20"/>
         </w:rPr>
@@ -3959,6 +3927,7 @@
       </w:r>
       <w:r>
         <w:rPr>
+          <w:noProof/>
           <w:sz w:val="20"/>
           <w:szCs w:val="20"/>
         </w:rPr>
@@ -4007,6 +3976,20 @@
           <w:szCs w:val="20"/>
         </w:rPr>
       </w:pPr>
+      <w:r>
+        <w:rPr>
+          <w:sz w:val="20"/>
+          <w:szCs w:val="20"/>
+        </w:rPr>
+        <w:t xml:space="preserve">Please find zip file for application here: </w:t>
+      </w:r>
+      <w:r>
+        <w:rPr>
+          <w:sz w:val="20"/>
+          <w:szCs w:val="20"/>
+        </w:rPr>
+        <w:t>https://github.com/AshleyDowie/SIT120---Introduction-To-Responsive-Web-Apps/tree/main/Assignment%203</w:t>
+      </w:r>
     </w:p>
     <w:sectPr>
       <w:headerReference w:type="default" r:id="rId25"/>

</xml_diff>